<commit_message>
Add basic OKTA integration
</commit_message>
<xml_diff>
--- a/Parlantos Backend Architecture/Back End Architecture Documents/Parlantos High Level Design.docx
+++ b/Parlantos Backend Architecture/Back End Architecture Documents/Parlantos High Level Design.docx
@@ -13,7 +13,6 @@
           <w:szCs w:val="32"/>
         </w:rPr>
       </w:pPr>
-      <w:proofErr w:type="spellStart"/>
       <w:r>
         <w:rPr>
           <w:rFonts w:ascii="Lucida Sans" w:hAnsi="Lucida Sans"/>
@@ -22,18 +21,7 @@
           <w:sz w:val="32"/>
           <w:szCs w:val="32"/>
         </w:rPr>
-        <w:t>Parlantos</w:t>
-      </w:r>
-      <w:proofErr w:type="spellEnd"/>
-      <w:r>
-        <w:rPr>
-          <w:rFonts w:ascii="Lucida Sans" w:hAnsi="Lucida Sans"/>
-          <w:b/>
-          <w:bCs/>
-          <w:sz w:val="32"/>
-          <w:szCs w:val="32"/>
-        </w:rPr>
-        <w:t xml:space="preserve"> High Level Design</w:t>
+        <w:t>Parlantos High Level Design</w:t>
       </w:r>
     </w:p>
     <w:p>
@@ -465,16 +453,14 @@
         </w:rPr>
         <w:t xml:space="preserve">After logging in the users will be taken to the friend’s page and that </w:t>
       </w:r>
-      <w:proofErr w:type="gramStart"/>
-      <w:r>
-        <w:rPr>
-          <w:rFonts w:ascii="Lucida Sans" w:hAnsi="Lucida Sans"/>
-          <w:sz w:val="24"/>
-          <w:szCs w:val="24"/>
-        </w:rPr>
-        <w:t>users</w:t>
-      </w:r>
-      <w:proofErr w:type="gramEnd"/>
+      <w:r>
+        <w:rPr>
+          <w:rFonts w:ascii="Lucida Sans" w:hAnsi="Lucida Sans"/>
+          <w:sz w:val="24"/>
+          <w:szCs w:val="24"/>
+        </w:rPr>
+        <w:t>users’</w:t>
+      </w:r>
       <w:r>
         <w:rPr>
           <w:rFonts w:ascii="Lucida Sans" w:hAnsi="Lucida Sans"/>
@@ -804,127 +790,104 @@
           <w:rFonts w:ascii="Lucida Sans" w:hAnsi="Lucida Sans"/>
           <w:b/>
           <w:bCs/>
+          <w:sz w:val="28"/>
+          <w:szCs w:val="28"/>
+        </w:rPr>
+        <w:t>Messaging Service Flow</w:t>
+      </w:r>
+    </w:p>
+    <w:p>
+      <w:pPr>
+        <w:rPr>
+          <w:rFonts w:ascii="Lucida Sans" w:hAnsi="Lucida Sans"/>
+          <w:b/>
+          <w:bCs/>
+          <w:sz w:val="28"/>
+          <w:szCs w:val="28"/>
+        </w:rPr>
+      </w:pPr>
+      <w:r>
+        <w:rPr>
           <w:noProof/>
-          <w:sz w:val="28"/>
-          <w:szCs w:val="28"/>
-        </w:rPr>
-        <mc:AlternateContent>
-          <mc:Choice Requires="wps">
-            <w:drawing>
-              <wp:anchor distT="0" distB="0" distL="114300" distR="114300" simplePos="0" relativeHeight="251663360" behindDoc="0" locked="0" layoutInCell="1" allowOverlap="1" wp14:anchorId="28A58ED4" wp14:editId="77AC882E">
-                <wp:simplePos x="0" y="0"/>
-                <wp:positionH relativeFrom="margin">
-                  <wp:align>right</wp:align>
-                </wp:positionH>
-                <wp:positionV relativeFrom="paragraph">
-                  <wp:posOffset>120015</wp:posOffset>
-                </wp:positionV>
-                <wp:extent cx="1173480" cy="678180"/>
-                <wp:effectExtent l="0" t="0" r="26670" b="26670"/>
-                <wp:wrapNone/>
-                <wp:docPr id="8" name="Rectangle 8"/>
-                <wp:cNvGraphicFramePr/>
-                <a:graphic xmlns:a="http://schemas.openxmlformats.org/drawingml/2006/main">
-                  <a:graphicData uri="http://schemas.microsoft.com/office/word/2010/wordprocessingShape">
-                    <wps:wsp>
-                      <wps:cNvSpPr/>
-                      <wps:spPr>
-                        <a:xfrm>
-                          <a:off x="0" y="0"/>
-                          <a:ext cx="1173480" cy="678180"/>
-                        </a:xfrm>
-                        <a:prstGeom prst="rect">
-                          <a:avLst/>
-                        </a:prstGeom>
-                      </wps:spPr>
-                      <wps:style>
-                        <a:lnRef idx="2">
-                          <a:schemeClr val="accent1">
-                            <a:shade val="50000"/>
-                          </a:schemeClr>
-                        </a:lnRef>
-                        <a:fillRef idx="1">
-                          <a:schemeClr val="accent1"/>
-                        </a:fillRef>
-                        <a:effectRef idx="0">
-                          <a:schemeClr val="accent1"/>
-                        </a:effectRef>
-                        <a:fontRef idx="minor">
-                          <a:schemeClr val="lt1"/>
-                        </a:fontRef>
-                      </wps:style>
-                      <wps:txbx>
-                        <w:txbxContent>
-                          <w:p>
-                            <w:pPr>
-                              <w:jc w:val="center"/>
-                              <w:rPr>
-                                <w:rFonts w:ascii="Lucida Sans" w:hAnsi="Lucida Sans"/>
-                                <w:sz w:val="32"/>
-                                <w:szCs w:val="32"/>
-                              </w:rPr>
-                            </w:pPr>
-                            <w:r>
-                              <w:rPr>
-                                <w:rFonts w:ascii="Lucida Sans" w:hAnsi="Lucida Sans"/>
-                                <w:sz w:val="32"/>
-                                <w:szCs w:val="32"/>
-                              </w:rPr>
-                              <w:t>Database</w:t>
-                            </w:r>
-                          </w:p>
-                        </w:txbxContent>
-                      </wps:txbx>
-                      <wps:bodyPr rot="0" spcFirstLastPara="0" vertOverflow="overflow" horzOverflow="overflow" vert="horz" wrap="square" lIns="91440" tIns="45720" rIns="91440" bIns="45720" numCol="1" spcCol="0" rtlCol="0" fromWordArt="0" anchor="ctr" anchorCtr="0" forceAA="0" compatLnSpc="1">
-                        <a:prstTxWarp prst="textNoShape">
-                          <a:avLst/>
-                        </a:prstTxWarp>
-                        <a:noAutofit/>
-                      </wps:bodyPr>
-                    </wps:wsp>
-                  </a:graphicData>
-                </a:graphic>
-                <wp14:sizeRelH relativeFrom="margin">
-                  <wp14:pctWidth>0</wp14:pctWidth>
-                </wp14:sizeRelH>
-                <wp14:sizeRelV relativeFrom="margin">
-                  <wp14:pctHeight>0</wp14:pctHeight>
-                </wp14:sizeRelV>
-              </wp:anchor>
-            </w:drawing>
-          </mc:Choice>
-          <mc:Fallback>
-            <w:pict>
-              <v:rect w14:anchorId="28A58ED4" id="Rectangle 8" o:spid="_x0000_s1026" style="position:absolute;margin-left:41.2pt;margin-top:9.45pt;width:92.4pt;height:53.4pt;z-index:251663360;visibility:visible;mso-wrap-style:square;mso-width-percent:0;mso-height-percent:0;mso-wrap-distance-left:9pt;mso-wrap-distance-top:0;mso-wrap-distance-right:9pt;mso-wrap-distance-bottom:0;mso-position-horizontal:right;mso-position-horizontal-relative:margin;mso-position-vertical:absolute;mso-position-vertical-relative:text;mso-width-percent:0;mso-height-percent:0;mso-width-relative:margin;mso-height-relative:margin;v-text-anchor:middle" o:gfxdata="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" fillcolor="#4472c4 [3204]" strokecolor="#1f3763 [1604]" strokeweight="1pt">
-                <v:textbox>
-                  <w:txbxContent>
-                    <w:p>
-                      <w:pPr>
-                        <w:jc w:val="center"/>
-                        <w:rPr>
-                          <w:rFonts w:ascii="Lucida Sans" w:hAnsi="Lucida Sans"/>
-                          <w:sz w:val="32"/>
-                          <w:szCs w:val="32"/>
-                        </w:rPr>
-                      </w:pPr>
-                      <w:r>
-                        <w:rPr>
-                          <w:rFonts w:ascii="Lucida Sans" w:hAnsi="Lucida Sans"/>
-                          <w:sz w:val="32"/>
-                          <w:szCs w:val="32"/>
-                        </w:rPr>
-                        <w:t>Database</w:t>
-                      </w:r>
-                    </w:p>
-                  </w:txbxContent>
-                </v:textbox>
-                <w10:wrap anchorx="margin"/>
-              </v:rect>
-            </w:pict>
-          </mc:Fallback>
-        </mc:AlternateContent>
-      </w:r>
-      <w:r>
+        </w:rPr>
+        <w:drawing>
+          <wp:inline distT="0" distB="0" distL="0" distR="0" wp14:anchorId="08BBFE1E" wp14:editId="2758E7F5">
+            <wp:extent cx="5943600" cy="4338955"/>
+            <wp:effectExtent l="0" t="0" r="0" b="4445"/>
+            <wp:docPr id="19" name="Picture 19"/>
+            <wp:cNvGraphicFramePr>
+              <a:graphicFrameLocks xmlns:a="http://schemas.openxmlformats.org/drawingml/2006/main" noChangeAspect="1"/>
+            </wp:cNvGraphicFramePr>
+            <a:graphic xmlns:a="http://schemas.openxmlformats.org/drawingml/2006/main">
+              <a:graphicData uri="http://schemas.openxmlformats.org/drawingml/2006/picture">
+                <pic:pic xmlns:pic="http://schemas.openxmlformats.org/drawingml/2006/picture">
+                  <pic:nvPicPr>
+                    <pic:cNvPr id="0" name="Picture 3"/>
+                    <pic:cNvPicPr>
+                      <a:picLocks noChangeAspect="1" noChangeArrowheads="1"/>
+                    </pic:cNvPicPr>
+                  </pic:nvPicPr>
+                  <pic:blipFill>
+                    <a:blip r:embed="rId7">
+                      <a:extLst>
+                        <a:ext uri="{28A0092B-C50C-407E-A947-70E740481C1C}">
+                          <a14:useLocalDpi xmlns:a14="http://schemas.microsoft.com/office/drawing/2010/main" val="0"/>
+                        </a:ext>
+                      </a:extLst>
+                    </a:blip>
+                    <a:srcRect/>
+                    <a:stretch>
+                      <a:fillRect/>
+                    </a:stretch>
+                  </pic:blipFill>
+                  <pic:spPr bwMode="auto">
+                    <a:xfrm>
+                      <a:off x="0" y="0"/>
+                      <a:ext cx="5943600" cy="4338955"/>
+                    </a:xfrm>
+                    <a:prstGeom prst="rect">
+                      <a:avLst/>
+                    </a:prstGeom>
+                    <a:noFill/>
+                    <a:ln>
+                      <a:noFill/>
+                    </a:ln>
+                  </pic:spPr>
+                </pic:pic>
+              </a:graphicData>
+            </a:graphic>
+          </wp:inline>
+        </w:drawing>
+      </w:r>
+    </w:p>
+    <w:p>
+      <w:pPr>
+        <w:rPr>
+          <w:rFonts w:ascii="Lucida Sans" w:hAnsi="Lucida Sans"/>
+          <w:sz w:val="28"/>
+          <w:szCs w:val="28"/>
+        </w:rPr>
+      </w:pPr>
+      <w:r>
+        <w:rPr>
+          <w:rFonts w:ascii="Lucida Sans" w:hAnsi="Lucida Sans"/>
+          <w:sz w:val="28"/>
+          <w:szCs w:val="28"/>
+        </w:rPr>
+        <w:t>Instant messaging in the app will work through a websocket connection with a server that will communicate with other web services to persist data to the database and optionally update a discord server with the same message. The orchestrator will listen to a RabbitMQ queue and communicate with the websocket connection to send data to the client. The orchestrator will only listen to the RabbitMQ queue to retrieve data and will send data to other web services.</w:t>
+      </w:r>
+    </w:p>
+    <w:p>
+      <w:pPr>
+        <w:rPr>
+          <w:rFonts w:ascii="Lucida Sans" w:hAnsi="Lucida Sans"/>
+          <w:sz w:val="28"/>
+          <w:szCs w:val="28"/>
+        </w:rPr>
+      </w:pPr>
+    </w:p>
+    <w:p>
+      <w:pPr>
         <w:rPr>
           <w:rFonts w:ascii="Lucida Sans" w:hAnsi="Lucida Sans"/>
           <w:b/>
@@ -932,11 +895,8 @@
           <w:sz w:val="28"/>
           <w:szCs w:val="28"/>
         </w:rPr>
-        <w:t>Messaging Service Flow</w:t>
-      </w:r>
-    </w:p>
-    <w:p>
-      <w:pPr>
+      </w:pPr>
+      <w:r>
         <w:rPr>
           <w:rFonts w:ascii="Lucida Sans" w:hAnsi="Lucida Sans"/>
           <w:b/>
@@ -944,1064 +904,80 @@
           <w:sz w:val="28"/>
           <w:szCs w:val="28"/>
         </w:rPr>
-      </w:pPr>
-      <w:r>
+        <w:t>Storing Other Information</w:t>
+      </w:r>
+    </w:p>
+    <w:p>
+      <w:pPr>
+        <w:rPr>
+          <w:rFonts w:ascii="Lucida Sans" w:hAnsi="Lucida Sans"/>
+          <w:sz w:val="28"/>
+          <w:szCs w:val="28"/>
+        </w:rPr>
+      </w:pPr>
+      <w:r>
+        <w:rPr>
+          <w:rFonts w:ascii="Lucida Sans" w:hAnsi="Lucida Sans"/>
+          <w:sz w:val="28"/>
+          <w:szCs w:val="28"/>
+        </w:rPr>
+        <w:t xml:space="preserve">Other information related to different users, server name, channels will be updated in the database and pushed to a queue. This data </w:t>
+      </w:r>
+      <w:r>
+        <w:rPr>
+          <w:rFonts w:ascii="Lucida Sans" w:hAnsi="Lucida Sans"/>
+          <w:sz w:val="28"/>
+          <w:szCs w:val="28"/>
+        </w:rPr>
+        <w:lastRenderedPageBreak/>
+        <w:t>will be retrieved to make up the information that the client pulls down and the queue will be used to update each client in real time and will allow users to receive messages from all of the servers that they are in.</w:t>
+      </w:r>
+    </w:p>
+    <w:p>
+      <w:pPr>
+        <w:rPr>
+          <w:rFonts w:ascii="Lucida Sans" w:hAnsi="Lucida Sans"/>
+          <w:sz w:val="28"/>
+          <w:szCs w:val="28"/>
+        </w:rPr>
+      </w:pPr>
+    </w:p>
+    <w:p>
+      <w:pPr>
         <w:rPr>
           <w:rFonts w:ascii="Lucida Sans" w:hAnsi="Lucida Sans"/>
           <w:b/>
           <w:bCs/>
-          <w:noProof/>
-          <w:sz w:val="28"/>
-          <w:szCs w:val="28"/>
-        </w:rPr>
-        <mc:AlternateContent>
-          <mc:Choice Requires="wps">
-            <w:drawing>
-              <wp:anchor distT="0" distB="0" distL="114300" distR="114300" simplePos="0" relativeHeight="251673600" behindDoc="0" locked="0" layoutInCell="1" allowOverlap="1" wp14:anchorId="1FE57830" wp14:editId="4FDF858F">
-                <wp:simplePos x="0" y="0"/>
-                <wp:positionH relativeFrom="column">
-                  <wp:posOffset>3764280</wp:posOffset>
-                </wp:positionH>
-                <wp:positionV relativeFrom="paragraph">
-                  <wp:posOffset>897255</wp:posOffset>
-                </wp:positionV>
-                <wp:extent cx="952500" cy="822960"/>
-                <wp:effectExtent l="38100" t="38100" r="76200" b="53340"/>
-                <wp:wrapNone/>
-                <wp:docPr id="15" name="Straight Arrow Connector 15"/>
-                <wp:cNvGraphicFramePr/>
-                <a:graphic xmlns:a="http://schemas.openxmlformats.org/drawingml/2006/main">
-                  <a:graphicData uri="http://schemas.microsoft.com/office/word/2010/wordprocessingShape">
-                    <wps:wsp>
-                      <wps:cNvCnPr/>
-                      <wps:spPr>
-                        <a:xfrm>
-                          <a:off x="0" y="0"/>
-                          <a:ext cx="952500" cy="822960"/>
-                        </a:xfrm>
-                        <a:prstGeom prst="straightConnector1">
-                          <a:avLst/>
-                        </a:prstGeom>
-                        <a:ln>
-                          <a:headEnd type="triangle"/>
-                          <a:tailEnd type="triangle"/>
-                        </a:ln>
-                      </wps:spPr>
-                      <wps:style>
-                        <a:lnRef idx="1">
-                          <a:schemeClr val="accent1"/>
-                        </a:lnRef>
-                        <a:fillRef idx="0">
-                          <a:schemeClr val="accent1"/>
-                        </a:fillRef>
-                        <a:effectRef idx="0">
-                          <a:schemeClr val="accent1"/>
-                        </a:effectRef>
-                        <a:fontRef idx="minor">
-                          <a:schemeClr val="tx1"/>
-                        </a:fontRef>
-                      </wps:style>
-                      <wps:bodyPr/>
-                    </wps:wsp>
-                  </a:graphicData>
-                </a:graphic>
-              </wp:anchor>
-            </w:drawing>
-          </mc:Choice>
-          <mc:Fallback>
-            <w:pict>
-              <v:shapetype w14:anchorId="0774A5A0" id="_x0000_t32" coordsize="21600,21600" o:spt="32" o:oned="t" path="m,l21600,21600e" filled="f">
-                <v:path arrowok="t" fillok="f" o:connecttype="none"/>
-                <o:lock v:ext="edit" shapetype="t"/>
-              </v:shapetype>
-              <v:shape id="Straight Arrow Connector 15" o:spid="_x0000_s1026" type="#_x0000_t32" style="position:absolute;margin-left:296.4pt;margin-top:70.65pt;width:75pt;height:64.8pt;z-index:251673600;visibility:visible;mso-wrap-style:square;mso-wrap-distance-left:9pt;mso-wrap-distance-top:0;mso-wrap-distance-right:9pt;mso-wrap-distance-bottom:0;mso-position-horizontal:absolute;mso-position-horizontal-relative:text;mso-position-vertical:absolute;mso-position-vertical-relative:text" o:gfxdata="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" strokecolor="#4472c4 [3204]" strokeweight=".5pt">
-                <v:stroke startarrow="block" endarrow="block" joinstyle="miter"/>
-              </v:shape>
-            </w:pict>
-          </mc:Fallback>
-        </mc:AlternateContent>
-      </w:r>
+          <w:sz w:val="28"/>
+          <w:szCs w:val="28"/>
+        </w:rPr>
+      </w:pPr>
       <w:r>
         <w:rPr>
           <w:rFonts w:ascii="Lucida Sans" w:hAnsi="Lucida Sans"/>
           <w:b/>
           <w:bCs/>
-          <w:noProof/>
-          <w:sz w:val="28"/>
-          <w:szCs w:val="28"/>
-        </w:rPr>
-        <mc:AlternateContent>
-          <mc:Choice Requires="wps">
-            <w:drawing>
-              <wp:anchor distT="0" distB="0" distL="114300" distR="114300" simplePos="0" relativeHeight="251672576" behindDoc="0" locked="0" layoutInCell="1" allowOverlap="1" wp14:anchorId="005960E4" wp14:editId="6D244DB4">
-                <wp:simplePos x="0" y="0"/>
-                <wp:positionH relativeFrom="column">
-                  <wp:posOffset>3764280</wp:posOffset>
-                </wp:positionH>
-                <wp:positionV relativeFrom="paragraph">
-                  <wp:posOffset>897255</wp:posOffset>
-                </wp:positionV>
-                <wp:extent cx="975360" cy="38100"/>
-                <wp:effectExtent l="19050" t="76200" r="72390" b="95250"/>
-                <wp:wrapNone/>
-                <wp:docPr id="14" name="Straight Arrow Connector 14"/>
-                <wp:cNvGraphicFramePr/>
-                <a:graphic xmlns:a="http://schemas.openxmlformats.org/drawingml/2006/main">
-                  <a:graphicData uri="http://schemas.microsoft.com/office/word/2010/wordprocessingShape">
-                    <wps:wsp>
-                      <wps:cNvCnPr/>
-                      <wps:spPr>
-                        <a:xfrm>
-                          <a:off x="0" y="0"/>
-                          <a:ext cx="975360" cy="38100"/>
-                        </a:xfrm>
-                        <a:prstGeom prst="straightConnector1">
-                          <a:avLst/>
-                        </a:prstGeom>
-                        <a:ln>
-                          <a:headEnd type="triangle"/>
-                          <a:tailEnd type="triangle"/>
-                        </a:ln>
-                      </wps:spPr>
-                      <wps:style>
-                        <a:lnRef idx="1">
-                          <a:schemeClr val="accent1"/>
-                        </a:lnRef>
-                        <a:fillRef idx="0">
-                          <a:schemeClr val="accent1"/>
-                        </a:fillRef>
-                        <a:effectRef idx="0">
-                          <a:schemeClr val="accent1"/>
-                        </a:effectRef>
-                        <a:fontRef idx="minor">
-                          <a:schemeClr val="tx1"/>
-                        </a:fontRef>
-                      </wps:style>
-                      <wps:bodyPr/>
-                    </wps:wsp>
-                  </a:graphicData>
-                </a:graphic>
-              </wp:anchor>
-            </w:drawing>
-          </mc:Choice>
-          <mc:Fallback>
-            <w:pict>
-              <v:shape w14:anchorId="44944CCD" id="Straight Arrow Connector 14" o:spid="_x0000_s1026" type="#_x0000_t32" style="position:absolute;margin-left:296.4pt;margin-top:70.65pt;width:76.8pt;height:3pt;z-index:251672576;visibility:visible;mso-wrap-style:square;mso-wrap-distance-left:9pt;mso-wrap-distance-top:0;mso-wrap-distance-right:9pt;mso-wrap-distance-bottom:0;mso-position-horizontal:absolute;mso-position-horizontal-relative:text;mso-position-vertical:absolute;mso-position-vertical-relative:text" o:gfxdata="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" strokecolor="#4472c4 [3204]" strokeweight=".5pt">
-                <v:stroke startarrow="block" endarrow="block" joinstyle="miter"/>
-              </v:shape>
-            </w:pict>
-          </mc:Fallback>
-        </mc:AlternateContent>
-      </w:r>
-      <w:r>
-        <w:rPr>
-          <w:rFonts w:ascii="Lucida Sans" w:hAnsi="Lucida Sans"/>
-          <w:b/>
-          <w:bCs/>
-          <w:noProof/>
-          <w:sz w:val="28"/>
-          <w:szCs w:val="28"/>
-        </w:rPr>
-        <mc:AlternateContent>
-          <mc:Choice Requires="wps">
-            <w:drawing>
-              <wp:anchor distT="0" distB="0" distL="114300" distR="114300" simplePos="0" relativeHeight="251671552" behindDoc="0" locked="0" layoutInCell="1" allowOverlap="1" wp14:anchorId="5C274055" wp14:editId="246A75B6">
-                <wp:simplePos x="0" y="0"/>
-                <wp:positionH relativeFrom="column">
-                  <wp:posOffset>3764280</wp:posOffset>
-                </wp:positionH>
-                <wp:positionV relativeFrom="paragraph">
-                  <wp:posOffset>135255</wp:posOffset>
-                </wp:positionV>
-                <wp:extent cx="990600" cy="746760"/>
-                <wp:effectExtent l="0" t="38100" r="57150" b="34290"/>
-                <wp:wrapNone/>
-                <wp:docPr id="13" name="Straight Arrow Connector 13"/>
-                <wp:cNvGraphicFramePr/>
-                <a:graphic xmlns:a="http://schemas.openxmlformats.org/drawingml/2006/main">
-                  <a:graphicData uri="http://schemas.microsoft.com/office/word/2010/wordprocessingShape">
-                    <wps:wsp>
-                      <wps:cNvCnPr/>
-                      <wps:spPr>
-                        <a:xfrm flipV="1">
-                          <a:off x="0" y="0"/>
-                          <a:ext cx="990600" cy="746760"/>
-                        </a:xfrm>
-                        <a:prstGeom prst="straightConnector1">
-                          <a:avLst/>
-                        </a:prstGeom>
-                        <a:ln>
-                          <a:tailEnd type="triangle"/>
-                        </a:ln>
-                      </wps:spPr>
-                      <wps:style>
-                        <a:lnRef idx="1">
-                          <a:schemeClr val="accent1"/>
-                        </a:lnRef>
-                        <a:fillRef idx="0">
-                          <a:schemeClr val="accent1"/>
-                        </a:fillRef>
-                        <a:effectRef idx="0">
-                          <a:schemeClr val="accent1"/>
-                        </a:effectRef>
-                        <a:fontRef idx="minor">
-                          <a:schemeClr val="tx1"/>
-                        </a:fontRef>
-                      </wps:style>
-                      <wps:bodyPr/>
-                    </wps:wsp>
-                  </a:graphicData>
-                </a:graphic>
-              </wp:anchor>
-            </w:drawing>
-          </mc:Choice>
-          <mc:Fallback>
-            <w:pict>
-              <v:shape w14:anchorId="15433BC5" id="Straight Arrow Connector 13" o:spid="_x0000_s1026" type="#_x0000_t32" style="position:absolute;margin-left:296.4pt;margin-top:10.65pt;width:78pt;height:58.8pt;flip:y;z-index:251671552;visibility:visible;mso-wrap-style:square;mso-wrap-distance-left:9pt;mso-wrap-distance-top:0;mso-wrap-distance-right:9pt;mso-wrap-distance-bottom:0;mso-position-horizontal:absolute;mso-position-horizontal-relative:text;mso-position-vertical:absolute;mso-position-vertical-relative:text" o:gfxdata="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" strokecolor="#4472c4 [3204]" strokeweight=".5pt">
-                <v:stroke endarrow="block" joinstyle="miter"/>
-              </v:shape>
-            </w:pict>
-          </mc:Fallback>
-        </mc:AlternateContent>
-      </w:r>
-      <w:r>
-        <w:rPr>
-          <w:rFonts w:ascii="Lucida Sans" w:hAnsi="Lucida Sans"/>
-          <w:b/>
-          <w:bCs/>
-          <w:noProof/>
-          <w:sz w:val="28"/>
-          <w:szCs w:val="28"/>
-        </w:rPr>
-        <mc:AlternateContent>
-          <mc:Choice Requires="wps">
-            <w:drawing>
-              <wp:anchor distT="0" distB="0" distL="114300" distR="114300" simplePos="0" relativeHeight="251670528" behindDoc="0" locked="0" layoutInCell="1" allowOverlap="1" wp14:anchorId="36A6785F" wp14:editId="34EC0A12">
-                <wp:simplePos x="0" y="0"/>
-                <wp:positionH relativeFrom="column">
-                  <wp:posOffset>861060</wp:posOffset>
-                </wp:positionH>
-                <wp:positionV relativeFrom="paragraph">
-                  <wp:posOffset>889635</wp:posOffset>
-                </wp:positionV>
-                <wp:extent cx="1295400" cy="15240"/>
-                <wp:effectExtent l="19050" t="76200" r="76200" b="99060"/>
-                <wp:wrapNone/>
-                <wp:docPr id="12" name="Straight Arrow Connector 12"/>
-                <wp:cNvGraphicFramePr/>
-                <a:graphic xmlns:a="http://schemas.openxmlformats.org/drawingml/2006/main">
-                  <a:graphicData uri="http://schemas.microsoft.com/office/word/2010/wordprocessingShape">
-                    <wps:wsp>
-                      <wps:cNvCnPr/>
-                      <wps:spPr>
-                        <a:xfrm>
-                          <a:off x="0" y="0"/>
-                          <a:ext cx="1295400" cy="15240"/>
-                        </a:xfrm>
-                        <a:prstGeom prst="straightConnector1">
-                          <a:avLst/>
-                        </a:prstGeom>
-                        <a:ln>
-                          <a:headEnd type="triangle"/>
-                          <a:tailEnd type="triangle"/>
-                        </a:ln>
-                      </wps:spPr>
-                      <wps:style>
-                        <a:lnRef idx="1">
-                          <a:schemeClr val="accent1"/>
-                        </a:lnRef>
-                        <a:fillRef idx="0">
-                          <a:schemeClr val="accent1"/>
-                        </a:fillRef>
-                        <a:effectRef idx="0">
-                          <a:schemeClr val="accent1"/>
-                        </a:effectRef>
-                        <a:fontRef idx="minor">
-                          <a:schemeClr val="tx1"/>
-                        </a:fontRef>
-                      </wps:style>
-                      <wps:bodyPr/>
-                    </wps:wsp>
-                  </a:graphicData>
-                </a:graphic>
-              </wp:anchor>
-            </w:drawing>
-          </mc:Choice>
-          <mc:Fallback>
-            <w:pict>
-              <v:shape w14:anchorId="4E07A74A" id="Straight Arrow Connector 12" o:spid="_x0000_s1026" type="#_x0000_t32" style="position:absolute;margin-left:67.8pt;margin-top:70.05pt;width:102pt;height:1.2pt;z-index:251670528;visibility:visible;mso-wrap-style:square;mso-wrap-distance-left:9pt;mso-wrap-distance-top:0;mso-wrap-distance-right:9pt;mso-wrap-distance-bottom:0;mso-position-horizontal:absolute;mso-position-horizontal-relative:text;mso-position-vertical:absolute;mso-position-vertical-relative:text" o:gfxdata="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" strokecolor="#4472c4 [3204]" strokeweight=".5pt">
-                <v:stroke startarrow="block" endarrow="block" joinstyle="miter"/>
-              </v:shape>
-            </w:pict>
-          </mc:Fallback>
-        </mc:AlternateContent>
-      </w:r>
-      <w:r>
-        <w:rPr>
-          <w:rFonts w:ascii="Lucida Sans" w:hAnsi="Lucida Sans"/>
-          <w:b/>
-          <w:bCs/>
-          <w:noProof/>
-          <w:sz w:val="28"/>
-          <w:szCs w:val="28"/>
-        </w:rPr>
-        <mc:AlternateContent>
-          <mc:Choice Requires="wps">
-            <w:drawing>
-              <wp:anchor distT="0" distB="0" distL="114300" distR="114300" simplePos="0" relativeHeight="251659264" behindDoc="0" locked="0" layoutInCell="1" allowOverlap="1" wp14:anchorId="66D29D3A" wp14:editId="60B00710">
-                <wp:simplePos x="0" y="0"/>
-                <wp:positionH relativeFrom="margin">
-                  <wp:align>left</wp:align>
-                </wp:positionH>
-                <wp:positionV relativeFrom="paragraph">
-                  <wp:posOffset>676275</wp:posOffset>
-                </wp:positionV>
-                <wp:extent cx="861060" cy="457200"/>
-                <wp:effectExtent l="0" t="0" r="15240" b="19050"/>
-                <wp:wrapNone/>
-                <wp:docPr id="4" name="Rectangle 4"/>
-                <wp:cNvGraphicFramePr/>
-                <a:graphic xmlns:a="http://schemas.openxmlformats.org/drawingml/2006/main">
-                  <a:graphicData uri="http://schemas.microsoft.com/office/word/2010/wordprocessingShape">
-                    <wps:wsp>
-                      <wps:cNvSpPr/>
-                      <wps:spPr>
-                        <a:xfrm>
-                          <a:off x="0" y="0"/>
-                          <a:ext cx="861060" cy="457200"/>
-                        </a:xfrm>
-                        <a:prstGeom prst="rect">
-                          <a:avLst/>
-                        </a:prstGeom>
-                      </wps:spPr>
-                      <wps:style>
-                        <a:lnRef idx="2">
-                          <a:schemeClr val="accent1">
-                            <a:shade val="50000"/>
-                          </a:schemeClr>
-                        </a:lnRef>
-                        <a:fillRef idx="1">
-                          <a:schemeClr val="accent1"/>
-                        </a:fillRef>
-                        <a:effectRef idx="0">
-                          <a:schemeClr val="accent1"/>
-                        </a:effectRef>
-                        <a:fontRef idx="minor">
-                          <a:schemeClr val="lt1"/>
-                        </a:fontRef>
-                      </wps:style>
-                      <wps:txbx>
-                        <w:txbxContent>
-                          <w:p>
-                            <w:pPr>
-                              <w:jc w:val="center"/>
-                              <w:rPr>
-                                <w:rFonts w:ascii="Lucida Sans" w:hAnsi="Lucida Sans"/>
-                                <w:sz w:val="32"/>
-                                <w:szCs w:val="32"/>
-                              </w:rPr>
-                            </w:pPr>
-                            <w:r>
-                              <w:rPr>
-                                <w:rFonts w:ascii="Lucida Sans" w:hAnsi="Lucida Sans"/>
-                                <w:sz w:val="32"/>
-                                <w:szCs w:val="32"/>
-                              </w:rPr>
-                              <w:t>Client</w:t>
-                            </w:r>
-                          </w:p>
-                        </w:txbxContent>
-                      </wps:txbx>
-                      <wps:bodyPr rot="0" spcFirstLastPara="0" vertOverflow="overflow" horzOverflow="overflow" vert="horz" wrap="square" lIns="91440" tIns="45720" rIns="91440" bIns="45720" numCol="1" spcCol="0" rtlCol="0" fromWordArt="0" anchor="ctr" anchorCtr="0" forceAA="0" compatLnSpc="1">
-                        <a:prstTxWarp prst="textNoShape">
-                          <a:avLst/>
-                        </a:prstTxWarp>
-                        <a:noAutofit/>
-                      </wps:bodyPr>
-                    </wps:wsp>
-                  </a:graphicData>
-                </a:graphic>
-                <wp14:sizeRelH relativeFrom="margin">
-                  <wp14:pctWidth>0</wp14:pctWidth>
-                </wp14:sizeRelH>
-                <wp14:sizeRelV relativeFrom="margin">
-                  <wp14:pctHeight>0</wp14:pctHeight>
-                </wp14:sizeRelV>
-              </wp:anchor>
-            </w:drawing>
-          </mc:Choice>
-          <mc:Fallback>
-            <w:pict>
-              <v:rect w14:anchorId="66D29D3A" id="Rectangle 4" o:spid="_x0000_s1027" style="position:absolute;margin-left:0;margin-top:53.25pt;width:67.8pt;height:36pt;z-index:251659264;visibility:visible;mso-wrap-style:square;mso-width-percent:0;mso-height-percent:0;mso-wrap-distance-left:9pt;mso-wrap-distance-top:0;mso-wrap-distance-right:9pt;mso-wrap-distance-bottom:0;mso-position-horizontal:left;mso-position-horizontal-relative:margin;mso-position-vertical:absolute;mso-position-vertical-relative:text;mso-width-percent:0;mso-height-percent:0;mso-width-relative:margin;mso-height-relative:margin;v-text-anchor:middle" o:gfxdata="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" fillcolor="#4472c4 [3204]" strokecolor="#1f3763 [1604]" strokeweight="1pt">
-                <v:textbox>
-                  <w:txbxContent>
-                    <w:p>
-                      <w:pPr>
-                        <w:jc w:val="center"/>
-                        <w:rPr>
-                          <w:rFonts w:ascii="Lucida Sans" w:hAnsi="Lucida Sans"/>
-                          <w:sz w:val="32"/>
-                          <w:szCs w:val="32"/>
-                        </w:rPr>
-                      </w:pPr>
-                      <w:r>
-                        <w:rPr>
-                          <w:rFonts w:ascii="Lucida Sans" w:hAnsi="Lucida Sans"/>
-                          <w:sz w:val="32"/>
-                          <w:szCs w:val="32"/>
-                        </w:rPr>
-                        <w:t>Client</w:t>
-                      </w:r>
-                    </w:p>
-                  </w:txbxContent>
-                </v:textbox>
-                <w10:wrap anchorx="margin"/>
-              </v:rect>
-            </w:pict>
-          </mc:Fallback>
-        </mc:AlternateContent>
-      </w:r>
-      <w:r>
-        <w:rPr>
-          <w:rFonts w:ascii="Lucida Sans" w:hAnsi="Lucida Sans"/>
-          <w:b/>
-          <w:bCs/>
-          <w:noProof/>
-          <w:sz w:val="28"/>
-          <w:szCs w:val="28"/>
-        </w:rPr>
-        <mc:AlternateContent>
-          <mc:Choice Requires="wps">
-            <w:drawing>
-              <wp:anchor distT="0" distB="0" distL="114300" distR="114300" simplePos="0" relativeHeight="251661312" behindDoc="0" locked="0" layoutInCell="1" allowOverlap="1" wp14:anchorId="79529AD0" wp14:editId="1044FE09">
-                <wp:simplePos x="0" y="0"/>
-                <wp:positionH relativeFrom="margin">
-                  <wp:align>center</wp:align>
-                </wp:positionH>
-                <wp:positionV relativeFrom="paragraph">
-                  <wp:posOffset>592455</wp:posOffset>
-                </wp:positionV>
-                <wp:extent cx="1592580" cy="640080"/>
-                <wp:effectExtent l="0" t="0" r="26670" b="26670"/>
-                <wp:wrapNone/>
-                <wp:docPr id="5" name="Rectangle 5"/>
-                <wp:cNvGraphicFramePr/>
-                <a:graphic xmlns:a="http://schemas.openxmlformats.org/drawingml/2006/main">
-                  <a:graphicData uri="http://schemas.microsoft.com/office/word/2010/wordprocessingShape">
-                    <wps:wsp>
-                      <wps:cNvSpPr/>
-                      <wps:spPr>
-                        <a:xfrm>
-                          <a:off x="0" y="0"/>
-                          <a:ext cx="1592580" cy="640080"/>
-                        </a:xfrm>
-                        <a:prstGeom prst="rect">
-                          <a:avLst/>
-                        </a:prstGeom>
-                      </wps:spPr>
-                      <wps:style>
-                        <a:lnRef idx="2">
-                          <a:schemeClr val="accent1">
-                            <a:shade val="50000"/>
-                          </a:schemeClr>
-                        </a:lnRef>
-                        <a:fillRef idx="1">
-                          <a:schemeClr val="accent1"/>
-                        </a:fillRef>
-                        <a:effectRef idx="0">
-                          <a:schemeClr val="accent1"/>
-                        </a:effectRef>
-                        <a:fontRef idx="minor">
-                          <a:schemeClr val="lt1"/>
-                        </a:fontRef>
-                      </wps:style>
-                      <wps:txbx>
-                        <w:txbxContent>
-                          <w:p>
-                            <w:pPr>
-                              <w:jc w:val="center"/>
-                              <w:rPr>
-                                <w:rFonts w:ascii="Lucida Sans" w:hAnsi="Lucida Sans"/>
-                                <w:sz w:val="32"/>
-                                <w:szCs w:val="32"/>
-                              </w:rPr>
-                            </w:pPr>
-                            <w:r>
-                              <w:rPr>
-                                <w:rFonts w:ascii="Lucida Sans" w:hAnsi="Lucida Sans"/>
-                                <w:sz w:val="32"/>
-                                <w:szCs w:val="32"/>
-                              </w:rPr>
-                              <w:t>Messaging Orchestrator</w:t>
-                            </w:r>
-                          </w:p>
-                        </w:txbxContent>
-                      </wps:txbx>
-                      <wps:bodyPr rot="0" spcFirstLastPara="0" vertOverflow="overflow" horzOverflow="overflow" vert="horz" wrap="square" lIns="91440" tIns="45720" rIns="91440" bIns="45720" numCol="1" spcCol="0" rtlCol="0" fromWordArt="0" anchor="ctr" anchorCtr="0" forceAA="0" compatLnSpc="1">
-                        <a:prstTxWarp prst="textNoShape">
-                          <a:avLst/>
-                        </a:prstTxWarp>
-                        <a:noAutofit/>
-                      </wps:bodyPr>
-                    </wps:wsp>
-                  </a:graphicData>
-                </a:graphic>
-                <wp14:sizeRelH relativeFrom="margin">
-                  <wp14:pctWidth>0</wp14:pctWidth>
-                </wp14:sizeRelH>
-                <wp14:sizeRelV relativeFrom="margin">
-                  <wp14:pctHeight>0</wp14:pctHeight>
-                </wp14:sizeRelV>
-              </wp:anchor>
-            </w:drawing>
-          </mc:Choice>
-          <mc:Fallback>
-            <w:pict>
-              <v:rect w14:anchorId="79529AD0" id="Rectangle 5" o:spid="_x0000_s1028" style="position:absolute;margin-left:0;margin-top:46.65pt;width:125.4pt;height:50.4pt;z-index:251661312;visibility:visible;mso-wrap-style:square;mso-width-percent:0;mso-height-percent:0;mso-wrap-distance-left:9pt;mso-wrap-distance-top:0;mso-wrap-distance-right:9pt;mso-wrap-distance-bottom:0;mso-position-horizontal:center;mso-position-horizontal-relative:margin;mso-position-vertical:absolute;mso-position-vertical-relative:text;mso-width-percent:0;mso-height-percent:0;mso-width-relative:margin;mso-height-relative:margin;v-text-anchor:middle" o:gfxdata="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" fillcolor="#4472c4 [3204]" strokecolor="#1f3763 [1604]" strokeweight="1pt">
-                <v:textbox>
-                  <w:txbxContent>
-                    <w:p>
-                      <w:pPr>
-                        <w:jc w:val="center"/>
-                        <w:rPr>
-                          <w:rFonts w:ascii="Lucida Sans" w:hAnsi="Lucida Sans"/>
-                          <w:sz w:val="32"/>
-                          <w:szCs w:val="32"/>
-                        </w:rPr>
-                      </w:pPr>
-                      <w:r>
-                        <w:rPr>
-                          <w:rFonts w:ascii="Lucida Sans" w:hAnsi="Lucida Sans"/>
-                          <w:sz w:val="32"/>
-                          <w:szCs w:val="32"/>
-                        </w:rPr>
-                        <w:t>Messaging Orchestrator</w:t>
-                      </w:r>
-                    </w:p>
-                  </w:txbxContent>
-                </v:textbox>
-                <w10:wrap anchorx="margin"/>
-              </v:rect>
-            </w:pict>
-          </mc:Fallback>
-        </mc:AlternateContent>
-      </w:r>
-      <w:r>
-        <w:rPr>
-          <w:rFonts w:ascii="Lucida Sans" w:hAnsi="Lucida Sans"/>
-          <w:b/>
-          <w:bCs/>
-          <w:noProof/>
-          <w:sz w:val="28"/>
-          <w:szCs w:val="28"/>
-        </w:rPr>
-        <mc:AlternateContent>
-          <mc:Choice Requires="wps">
-            <w:drawing>
-              <wp:anchor distT="0" distB="0" distL="114300" distR="114300" simplePos="0" relativeHeight="251669504" behindDoc="0" locked="0" layoutInCell="1" allowOverlap="1" wp14:anchorId="0CDFF125" wp14:editId="300D3B4F">
-                <wp:simplePos x="0" y="0"/>
-                <wp:positionH relativeFrom="margin">
-                  <wp:align>right</wp:align>
-                </wp:positionH>
-                <wp:positionV relativeFrom="paragraph">
-                  <wp:posOffset>1423035</wp:posOffset>
-                </wp:positionV>
-                <wp:extent cx="1173480" cy="678180"/>
-                <wp:effectExtent l="0" t="0" r="26670" b="26670"/>
-                <wp:wrapNone/>
-                <wp:docPr id="11" name="Rectangle 11"/>
-                <wp:cNvGraphicFramePr/>
-                <a:graphic xmlns:a="http://schemas.openxmlformats.org/drawingml/2006/main">
-                  <a:graphicData uri="http://schemas.microsoft.com/office/word/2010/wordprocessingShape">
-                    <wps:wsp>
-                      <wps:cNvSpPr/>
-                      <wps:spPr>
-                        <a:xfrm>
-                          <a:off x="0" y="0"/>
-                          <a:ext cx="1173480" cy="678180"/>
-                        </a:xfrm>
-                        <a:prstGeom prst="rect">
-                          <a:avLst/>
-                        </a:prstGeom>
-                      </wps:spPr>
-                      <wps:style>
-                        <a:lnRef idx="2">
-                          <a:schemeClr val="accent1">
-                            <a:shade val="50000"/>
-                          </a:schemeClr>
-                        </a:lnRef>
-                        <a:fillRef idx="1">
-                          <a:schemeClr val="accent1"/>
-                        </a:fillRef>
-                        <a:effectRef idx="0">
-                          <a:schemeClr val="accent1"/>
-                        </a:effectRef>
-                        <a:fontRef idx="minor">
-                          <a:schemeClr val="lt1"/>
-                        </a:fontRef>
-                      </wps:style>
-                      <wps:txbx>
-                        <w:txbxContent>
-                          <w:p>
-                            <w:pPr>
-                              <w:jc w:val="center"/>
-                              <w:rPr>
-                                <w:rFonts w:ascii="Lucida Sans" w:hAnsi="Lucida Sans"/>
-                                <w:sz w:val="32"/>
-                                <w:szCs w:val="32"/>
-                              </w:rPr>
-                            </w:pPr>
-                            <w:r>
-                              <w:rPr>
-                                <w:rFonts w:ascii="Lucida Sans" w:hAnsi="Lucida Sans"/>
-                                <w:sz w:val="32"/>
-                                <w:szCs w:val="32"/>
-                              </w:rPr>
-                              <w:t>RabbitMQ</w:t>
-                            </w:r>
-                          </w:p>
-                          <w:p>
-                            <w:pPr>
-                              <w:jc w:val="center"/>
-                              <w:rPr>
-                                <w:rFonts w:ascii="Lucida Sans" w:hAnsi="Lucida Sans"/>
-                                <w:sz w:val="32"/>
-                                <w:szCs w:val="32"/>
-                              </w:rPr>
-                            </w:pPr>
-                            <w:r>
-                              <w:rPr>
-                                <w:rFonts w:ascii="Lucida Sans" w:hAnsi="Lucida Sans"/>
-                                <w:sz w:val="32"/>
-                                <w:szCs w:val="32"/>
-                              </w:rPr>
-                              <w:t>Queue</w:t>
-                            </w:r>
-                          </w:p>
-                        </w:txbxContent>
-                      </wps:txbx>
-                      <wps:bodyPr rot="0" spcFirstLastPara="0" vertOverflow="overflow" horzOverflow="overflow" vert="horz" wrap="square" lIns="91440" tIns="45720" rIns="91440" bIns="45720" numCol="1" spcCol="0" rtlCol="0" fromWordArt="0" anchor="ctr" anchorCtr="0" forceAA="0" compatLnSpc="1">
-                        <a:prstTxWarp prst="textNoShape">
-                          <a:avLst/>
-                        </a:prstTxWarp>
-                        <a:noAutofit/>
-                      </wps:bodyPr>
-                    </wps:wsp>
-                  </a:graphicData>
-                </a:graphic>
-                <wp14:sizeRelH relativeFrom="margin">
-                  <wp14:pctWidth>0</wp14:pctWidth>
-                </wp14:sizeRelH>
-                <wp14:sizeRelV relativeFrom="margin">
-                  <wp14:pctHeight>0</wp14:pctHeight>
-                </wp14:sizeRelV>
-              </wp:anchor>
-            </w:drawing>
-          </mc:Choice>
-          <mc:Fallback>
-            <w:pict>
-              <v:rect w14:anchorId="0CDFF125" id="Rectangle 11" o:spid="_x0000_s1029" style="position:absolute;margin-left:41.2pt;margin-top:112.05pt;width:92.4pt;height:53.4pt;z-index:251669504;visibility:visible;mso-wrap-style:square;mso-width-percent:0;mso-height-percent:0;mso-wrap-distance-left:9pt;mso-wrap-distance-top:0;mso-wrap-distance-right:9pt;mso-wrap-distance-bottom:0;mso-position-horizontal:right;mso-position-horizontal-relative:margin;mso-position-vertical:absolute;mso-position-vertical-relative:text;mso-width-percent:0;mso-height-percent:0;mso-width-relative:margin;mso-height-relative:margin;v-text-anchor:middle" o:gfxdata="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" fillcolor="#4472c4 [3204]" strokecolor="#1f3763 [1604]" strokeweight="1pt">
-                <v:textbox>
-                  <w:txbxContent>
-                    <w:p>
-                      <w:pPr>
-                        <w:jc w:val="center"/>
-                        <w:rPr>
-                          <w:rFonts w:ascii="Lucida Sans" w:hAnsi="Lucida Sans"/>
-                          <w:sz w:val="32"/>
-                          <w:szCs w:val="32"/>
-                        </w:rPr>
-                      </w:pPr>
-                      <w:r>
-                        <w:rPr>
-                          <w:rFonts w:ascii="Lucida Sans" w:hAnsi="Lucida Sans"/>
-                          <w:sz w:val="32"/>
-                          <w:szCs w:val="32"/>
-                        </w:rPr>
-                        <w:t>RabbitMQ</w:t>
-                      </w:r>
-                    </w:p>
-                    <w:p>
-                      <w:pPr>
-                        <w:jc w:val="center"/>
-                        <w:rPr>
-                          <w:rFonts w:ascii="Lucida Sans" w:hAnsi="Lucida Sans"/>
-                          <w:sz w:val="32"/>
-                          <w:szCs w:val="32"/>
-                        </w:rPr>
-                      </w:pPr>
-                      <w:r>
-                        <w:rPr>
-                          <w:rFonts w:ascii="Lucida Sans" w:hAnsi="Lucida Sans"/>
-                          <w:sz w:val="32"/>
-                          <w:szCs w:val="32"/>
-                        </w:rPr>
-                        <w:t>Queue</w:t>
-                      </w:r>
-                    </w:p>
-                  </w:txbxContent>
-                </v:textbox>
-                <w10:wrap anchorx="margin"/>
-              </v:rect>
-            </w:pict>
-          </mc:Fallback>
-        </mc:AlternateContent>
-      </w:r>
-      <w:r>
-        <w:rPr>
-          <w:rFonts w:ascii="Lucida Sans" w:hAnsi="Lucida Sans"/>
-          <w:b/>
-          <w:bCs/>
-          <w:noProof/>
-          <w:sz w:val="28"/>
-          <w:szCs w:val="28"/>
-        </w:rPr>
-        <mc:AlternateContent>
-          <mc:Choice Requires="wps">
-            <w:drawing>
-              <wp:anchor distT="0" distB="0" distL="114300" distR="114300" simplePos="0" relativeHeight="251665408" behindDoc="0" locked="0" layoutInCell="1" allowOverlap="1" wp14:anchorId="15E760D8" wp14:editId="1600AB4B">
-                <wp:simplePos x="0" y="0"/>
-                <wp:positionH relativeFrom="margin">
-                  <wp:posOffset>4747260</wp:posOffset>
-                </wp:positionH>
-                <wp:positionV relativeFrom="paragraph">
-                  <wp:posOffset>600075</wp:posOffset>
-                </wp:positionV>
-                <wp:extent cx="1173480" cy="678180"/>
-                <wp:effectExtent l="0" t="0" r="26670" b="26670"/>
-                <wp:wrapNone/>
-                <wp:docPr id="9" name="Rectangle 9"/>
-                <wp:cNvGraphicFramePr/>
-                <a:graphic xmlns:a="http://schemas.openxmlformats.org/drawingml/2006/main">
-                  <a:graphicData uri="http://schemas.microsoft.com/office/word/2010/wordprocessingShape">
-                    <wps:wsp>
-                      <wps:cNvSpPr/>
-                      <wps:spPr>
-                        <a:xfrm>
-                          <a:off x="0" y="0"/>
-                          <a:ext cx="1173480" cy="678180"/>
-                        </a:xfrm>
-                        <a:prstGeom prst="rect">
-                          <a:avLst/>
-                        </a:prstGeom>
-                      </wps:spPr>
-                      <wps:style>
-                        <a:lnRef idx="2">
-                          <a:schemeClr val="accent1">
-                            <a:shade val="50000"/>
-                          </a:schemeClr>
-                        </a:lnRef>
-                        <a:fillRef idx="1">
-                          <a:schemeClr val="accent1"/>
-                        </a:fillRef>
-                        <a:effectRef idx="0">
-                          <a:schemeClr val="accent1"/>
-                        </a:effectRef>
-                        <a:fontRef idx="minor">
-                          <a:schemeClr val="lt1"/>
-                        </a:fontRef>
-                      </wps:style>
-                      <wps:txbx>
-                        <w:txbxContent>
-                          <w:p>
-                            <w:pPr>
-                              <w:jc w:val="center"/>
-                              <w:rPr>
-                                <w:rFonts w:ascii="Lucida Sans" w:hAnsi="Lucida Sans"/>
-                                <w:sz w:val="32"/>
-                                <w:szCs w:val="32"/>
-                              </w:rPr>
-                            </w:pPr>
-                            <w:r>
-                              <w:rPr>
-                                <w:rFonts w:ascii="Lucida Sans" w:hAnsi="Lucida Sans"/>
-                                <w:sz w:val="32"/>
-                                <w:szCs w:val="32"/>
-                              </w:rPr>
-                              <w:t>Discord Bot</w:t>
-                            </w:r>
-                          </w:p>
-                        </w:txbxContent>
-                      </wps:txbx>
-                      <wps:bodyPr rot="0" spcFirstLastPara="0" vertOverflow="overflow" horzOverflow="overflow" vert="horz" wrap="square" lIns="91440" tIns="45720" rIns="91440" bIns="45720" numCol="1" spcCol="0" rtlCol="0" fromWordArt="0" anchor="ctr" anchorCtr="0" forceAA="0" compatLnSpc="1">
-                        <a:prstTxWarp prst="textNoShape">
-                          <a:avLst/>
-                        </a:prstTxWarp>
-                        <a:noAutofit/>
-                      </wps:bodyPr>
-                    </wps:wsp>
-                  </a:graphicData>
-                </a:graphic>
-                <wp14:sizeRelH relativeFrom="margin">
-                  <wp14:pctWidth>0</wp14:pctWidth>
-                </wp14:sizeRelH>
-                <wp14:sizeRelV relativeFrom="margin">
-                  <wp14:pctHeight>0</wp14:pctHeight>
-                </wp14:sizeRelV>
-              </wp:anchor>
-            </w:drawing>
-          </mc:Choice>
-          <mc:Fallback>
-            <w:pict>
-              <v:rect w14:anchorId="15E760D8" id="Rectangle 9" o:spid="_x0000_s1030" style="position:absolute;margin-left:373.8pt;margin-top:47.25pt;width:92.4pt;height:53.4pt;z-index:251665408;visibility:visible;mso-wrap-style:square;mso-width-percent:0;mso-height-percent:0;mso-wrap-distance-left:9pt;mso-wrap-distance-top:0;mso-wrap-distance-right:9pt;mso-wrap-distance-bottom:0;mso-position-horizontal:absolute;mso-position-horizontal-relative:margin;mso-position-vertical:absolute;mso-position-vertical-relative:text;mso-width-percent:0;mso-height-percent:0;mso-width-relative:margin;mso-height-relative:margin;v-text-anchor:middle" o:gfxdata="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" fillcolor="#4472c4 [3204]" strokecolor="#1f3763 [1604]" strokeweight="1pt">
-                <v:textbox>
-                  <w:txbxContent>
-                    <w:p>
-                      <w:pPr>
-                        <w:jc w:val="center"/>
-                        <w:rPr>
-                          <w:rFonts w:ascii="Lucida Sans" w:hAnsi="Lucida Sans"/>
-                          <w:sz w:val="32"/>
-                          <w:szCs w:val="32"/>
-                        </w:rPr>
-                      </w:pPr>
-                      <w:r>
-                        <w:rPr>
-                          <w:rFonts w:ascii="Lucida Sans" w:hAnsi="Lucida Sans"/>
-                          <w:sz w:val="32"/>
-                          <w:szCs w:val="32"/>
-                        </w:rPr>
-                        <w:t>Discord Bot</w:t>
-                      </w:r>
-                    </w:p>
-                  </w:txbxContent>
-                </v:textbox>
-                <w10:wrap anchorx="margin"/>
-              </v:rect>
-            </w:pict>
-          </mc:Fallback>
-        </mc:AlternateContent>
-      </w:r>
-    </w:p>
-    <w:p>
-      <w:pPr>
-        <w:rPr>
-          <w:rFonts w:ascii="Lucida Sans" w:hAnsi="Lucida Sans"/>
-          <w:sz w:val="28"/>
-          <w:szCs w:val="28"/>
-        </w:rPr>
-      </w:pPr>
-    </w:p>
-    <w:p>
-      <w:pPr>
-        <w:rPr>
-          <w:rFonts w:ascii="Lucida Sans" w:hAnsi="Lucida Sans"/>
-          <w:sz w:val="28"/>
-          <w:szCs w:val="28"/>
-        </w:rPr>
-      </w:pPr>
-    </w:p>
-    <w:p>
-      <w:pPr>
-        <w:rPr>
-          <w:rFonts w:ascii="Lucida Sans" w:hAnsi="Lucida Sans"/>
-          <w:sz w:val="28"/>
-          <w:szCs w:val="28"/>
-        </w:rPr>
-      </w:pPr>
-    </w:p>
-    <w:p>
-      <w:pPr>
-        <w:rPr>
-          <w:rFonts w:ascii="Lucida Sans" w:hAnsi="Lucida Sans"/>
-          <w:sz w:val="28"/>
-          <w:szCs w:val="28"/>
-        </w:rPr>
-      </w:pPr>
-    </w:p>
-    <w:p>
-      <w:pPr>
-        <w:rPr>
-          <w:rFonts w:ascii="Lucida Sans" w:hAnsi="Lucida Sans"/>
-          <w:sz w:val="28"/>
-          <w:szCs w:val="28"/>
-        </w:rPr>
-      </w:pPr>
-    </w:p>
-    <w:p>
-      <w:pPr>
-        <w:rPr>
-          <w:rFonts w:ascii="Lucida Sans" w:hAnsi="Lucida Sans"/>
-          <w:sz w:val="28"/>
-          <w:szCs w:val="28"/>
-        </w:rPr>
-      </w:pPr>
-    </w:p>
-    <w:p>
-      <w:pPr>
-        <w:rPr>
-          <w:rFonts w:ascii="Lucida Sans" w:hAnsi="Lucida Sans"/>
-          <w:sz w:val="28"/>
-          <w:szCs w:val="28"/>
-        </w:rPr>
-      </w:pPr>
-      <w:r>
-        <w:rPr>
-          <w:rFonts w:ascii="Lucida Sans" w:hAnsi="Lucida Sans"/>
-          <w:sz w:val="28"/>
-          <w:szCs w:val="28"/>
-        </w:rPr>
-        <w:t xml:space="preserve">Instant messaging in the app will work through a </w:t>
-      </w:r>
-      <w:proofErr w:type="spellStart"/>
-      <w:r>
-        <w:rPr>
-          <w:rFonts w:ascii="Lucida Sans" w:hAnsi="Lucida Sans"/>
-          <w:sz w:val="28"/>
-          <w:szCs w:val="28"/>
-        </w:rPr>
-        <w:t>websocket</w:t>
-      </w:r>
-      <w:proofErr w:type="spellEnd"/>
-      <w:r>
-        <w:rPr>
-          <w:rFonts w:ascii="Lucida Sans" w:hAnsi="Lucida Sans"/>
-          <w:sz w:val="28"/>
-          <w:szCs w:val="28"/>
-        </w:rPr>
-        <w:t xml:space="preserve"> connection with a server that will communicate with other web services to persist data to the database and optionally update a discord server with the same message. The orchestrator will listen to a RabbitMQ queue and communicate with the </w:t>
-      </w:r>
-      <w:proofErr w:type="spellStart"/>
-      <w:r>
-        <w:rPr>
-          <w:rFonts w:ascii="Lucida Sans" w:hAnsi="Lucida Sans"/>
-          <w:sz w:val="28"/>
-          <w:szCs w:val="28"/>
-        </w:rPr>
-        <w:t>websocket</w:t>
-      </w:r>
-      <w:proofErr w:type="spellEnd"/>
-      <w:r>
-        <w:rPr>
-          <w:rFonts w:ascii="Lucida Sans" w:hAnsi="Lucida Sans"/>
-          <w:sz w:val="28"/>
-          <w:szCs w:val="28"/>
-        </w:rPr>
-        <w:t xml:space="preserve"> connection to send data to the client. The orchestrator will only listen to the RabbitMQ queue to retrieve data and will send data to other web services.</w:t>
-      </w:r>
-    </w:p>
-    <w:p>
-      <w:pPr>
-        <w:rPr>
-          <w:rFonts w:ascii="Lucida Sans" w:hAnsi="Lucida Sans"/>
-          <w:sz w:val="28"/>
-          <w:szCs w:val="28"/>
-        </w:rPr>
-      </w:pPr>
-    </w:p>
-    <w:p>
-      <w:pPr>
-        <w:rPr>
-          <w:rFonts w:ascii="Lucida Sans" w:hAnsi="Lucida Sans"/>
-          <w:b/>
-          <w:bCs/>
-          <w:sz w:val="28"/>
-          <w:szCs w:val="28"/>
-        </w:rPr>
-      </w:pPr>
-      <w:r>
-        <w:rPr>
-          <w:rFonts w:ascii="Lucida Sans" w:hAnsi="Lucida Sans"/>
-          <w:b/>
-          <w:bCs/>
-          <w:sz w:val="28"/>
-          <w:szCs w:val="28"/>
-        </w:rPr>
-        <w:t>Storing Other Information</w:t>
-      </w:r>
-    </w:p>
-    <w:p>
-      <w:pPr>
-        <w:rPr>
-          <w:rFonts w:ascii="Lucida Sans" w:hAnsi="Lucida Sans"/>
-          <w:sz w:val="28"/>
-          <w:szCs w:val="28"/>
-        </w:rPr>
-      </w:pPr>
-      <w:r>
-        <w:rPr>
-          <w:rFonts w:ascii="Lucida Sans" w:hAnsi="Lucida Sans"/>
-          <w:sz w:val="28"/>
-          <w:szCs w:val="28"/>
-        </w:rPr>
-        <w:t>Other information related to different users, server name, channels will be updated in the database and pushed to a queue. This data will be retrieved to make up the information that the client pulls down and the queue will be used to update each client in real time and will allow users to receive messages from all of the servers that they are in.</w:t>
-      </w:r>
-    </w:p>
-    <w:p>
-      <w:pPr>
-        <w:rPr>
-          <w:rFonts w:ascii="Lucida Sans" w:hAnsi="Lucida Sans"/>
-          <w:sz w:val="28"/>
-          <w:szCs w:val="28"/>
-        </w:rPr>
-      </w:pPr>
-    </w:p>
-    <w:p>
-      <w:pPr>
-        <w:rPr>
-          <w:rFonts w:ascii="Lucida Sans" w:hAnsi="Lucida Sans"/>
-          <w:b/>
-          <w:bCs/>
-          <w:sz w:val="28"/>
-          <w:szCs w:val="28"/>
-        </w:rPr>
-      </w:pPr>
-      <w:r>
-        <w:rPr>
-          <w:rFonts w:ascii="Lucida Sans" w:hAnsi="Lucida Sans"/>
-          <w:b/>
-          <w:bCs/>
-          <w:sz w:val="28"/>
-          <w:szCs w:val="28"/>
-        </w:rPr>
-        <w:t xml:space="preserve">Syncing Discord and </w:t>
-      </w:r>
-      <w:proofErr w:type="spellStart"/>
-      <w:r>
-        <w:rPr>
-          <w:rFonts w:ascii="Lucida Sans" w:hAnsi="Lucida Sans"/>
-          <w:b/>
-          <w:bCs/>
-          <w:sz w:val="28"/>
-          <w:szCs w:val="28"/>
-        </w:rPr>
-        <w:t>Parlantos</w:t>
-      </w:r>
-      <w:proofErr w:type="spellEnd"/>
-    </w:p>
-    <w:p>
-      <w:pPr>
-        <w:rPr>
-          <w:rFonts w:ascii="Lucida Sans" w:hAnsi="Lucida Sans"/>
-          <w:sz w:val="24"/>
-          <w:szCs w:val="24"/>
-        </w:rPr>
-      </w:pPr>
-      <w:r>
-        <w:rPr>
-          <w:rFonts w:ascii="Lucida Sans" w:hAnsi="Lucida Sans"/>
-          <w:sz w:val="24"/>
-          <w:szCs w:val="24"/>
-        </w:rPr>
-        <w:t xml:space="preserve">Discord and </w:t>
-      </w:r>
-      <w:proofErr w:type="spellStart"/>
-      <w:r>
-        <w:rPr>
-          <w:rFonts w:ascii="Lucida Sans" w:hAnsi="Lucida Sans"/>
-          <w:sz w:val="24"/>
-          <w:szCs w:val="24"/>
-        </w:rPr>
-        <w:t>Parlantos</w:t>
-      </w:r>
-      <w:proofErr w:type="spellEnd"/>
-      <w:r>
-        <w:rPr>
-          <w:rFonts w:ascii="Lucida Sans" w:hAnsi="Lucida Sans"/>
-          <w:sz w:val="24"/>
-          <w:szCs w:val="24"/>
-        </w:rPr>
-        <w:t xml:space="preserve"> will be synced via parallel rest endpoints that will be hit to update the information that is in each </w:t>
+          <w:sz w:val="28"/>
+          <w:szCs w:val="28"/>
+        </w:rPr>
+        <w:t>Syncing Discord and Parlantos</w:t>
+      </w:r>
+    </w:p>
+    <w:p>
+      <w:pPr>
+        <w:rPr>
+          <w:rFonts w:ascii="Lucida Sans" w:hAnsi="Lucida Sans"/>
+          <w:sz w:val="24"/>
+          <w:szCs w:val="24"/>
+        </w:rPr>
+      </w:pPr>
+      <w:r>
+        <w:rPr>
+          <w:rFonts w:ascii="Lucida Sans" w:hAnsi="Lucida Sans"/>
+          <w:sz w:val="24"/>
+          <w:szCs w:val="24"/>
+        </w:rPr>
+        <w:t xml:space="preserve">Discord and Parlantos will be synced via parallel rest endpoints that will be hit to update the information that is in each </w:t>
       </w:r>
       <w:r>
         <w:rPr>

</xml_diff>